<commit_message>
Atualizando informações do projeto
</commit_message>
<xml_diff>
--- a/TrabalhoAnaliseProjeto2018.1.docx
+++ b/TrabalhoAnaliseProjeto2018.1.docx
@@ -96,11 +96,13 @@
       <w:pPr>
         <w:jc w:val="both"/>
         <w:rPr>
-          <w:lang w:val="pt-BR"/>
-        </w:rPr>
-      </w:pPr>
-      <w:r>
-        <w:rPr>
+          <w:b/>
+          <w:lang w:val="pt-BR"/>
+        </w:rPr>
+      </w:pPr>
+      <w:r>
+        <w:rPr>
+          <w:b/>
           <w:lang w:val="pt-BR"/>
         </w:rPr>
         <w:t xml:space="preserve">Atividade 1: Realizar engenharia reversa da versão atual do sistema (engenharia reversa). </w:t>
@@ -197,16 +199,16 @@
         </w:numPr>
         <w:jc w:val="both"/>
         <w:rPr>
-          <w:color w:val="FF0000"/>
-          <w:lang w:val="pt-BR"/>
-        </w:rPr>
-      </w:pPr>
-      <w:r>
-        <w:rPr>
-          <w:color w:val="FF0000"/>
-          <w:lang w:val="pt-BR"/>
-        </w:rPr>
-        <w:t>Outros diagramas a definir</w:t>
+          <w:color w:val="000000" w:themeColor="text1"/>
+          <w:lang w:val="pt-BR"/>
+        </w:rPr>
+      </w:pPr>
+      <w:r>
+        <w:rPr>
+          <w:color w:val="000000" w:themeColor="text1"/>
+          <w:lang w:val="pt-BR"/>
+        </w:rPr>
+        <w:t>Diagrama de estados do Termo de estágio</w:t>
       </w:r>
     </w:p>
     <w:p>
@@ -506,55 +508,292 @@
         </w:rPr>
         <w:t>relatorio_consolidado.jsp</w:t>
       </w:r>
+      <w:proofErr w:type="spellEnd"/>
+    </w:p>
+    <w:p>
+      <w:pPr>
+        <w:jc w:val="both"/>
+        <w:rPr>
+          <w:b/>
+          <w:lang w:val="pt-BR"/>
+        </w:rPr>
+      </w:pPr>
+      <w:r>
+        <w:rPr>
+          <w:b/>
+          <w:lang w:val="pt-BR"/>
+        </w:rPr>
+        <w:t>Atividade 2: Realizar a modelam para implementação de novos requisitos (engenharia direta)</w:t>
+      </w:r>
+    </w:p>
+    <w:p>
+      <w:pPr>
+        <w:jc w:val="both"/>
+        <w:rPr>
+          <w:color w:val="000000" w:themeColor="text1"/>
+          <w:lang w:val="pt-BR"/>
+        </w:rPr>
+      </w:pPr>
+      <w:r>
+        <w:rPr>
+          <w:color w:val="000000" w:themeColor="text1"/>
+          <w:lang w:val="pt-BR"/>
+        </w:rPr>
+        <w:t xml:space="preserve">Os alunos deverão fazer a modelagem </w:t>
+      </w:r>
+      <w:r>
+        <w:rPr>
+          <w:color w:val="000000" w:themeColor="text1"/>
+          <w:lang w:val="pt-BR"/>
+        </w:rPr>
+        <w:t>da nova versão</w:t>
+      </w:r>
+      <w:r>
+        <w:rPr>
+          <w:color w:val="000000" w:themeColor="text1"/>
+          <w:lang w:val="pt-BR"/>
+        </w:rPr>
+        <w:t xml:space="preserve"> do sistema utilizando engenharia direta a partir da documentação que está no seguinte link:</w:t>
+      </w:r>
+    </w:p>
+    <w:p>
+      <w:pPr>
+        <w:jc w:val="both"/>
+        <w:rPr>
+          <w:color w:val="000000" w:themeColor="text1"/>
+          <w:lang w:val="pt-BR"/>
+        </w:rPr>
+      </w:pPr>
+      <w:hyperlink r:id="rId7" w:history="1">
+        <w:r>
+          <w:rPr>
+            <w:rStyle w:val="Hyperlink"/>
+            <w:color w:val="000000" w:themeColor="text1"/>
+            <w:lang w:val="pt-BR"/>
+          </w:rPr>
+          <w:t>https://1drv.ms/u/s!AmTkIxq3ATLIgoVEcM-IRIkdULa_EQ</w:t>
+        </w:r>
+      </w:hyperlink>
+    </w:p>
+    <w:p>
+      <w:pPr>
+        <w:jc w:val="both"/>
+        <w:rPr>
+          <w:color w:val="000000" w:themeColor="text1"/>
+          <w:lang w:val="pt-BR"/>
+        </w:rPr>
+      </w:pPr>
+      <w:r>
+        <w:rPr>
+          <w:color w:val="000000" w:themeColor="text1"/>
+          <w:lang w:val="pt-BR"/>
+        </w:rPr>
+        <w:t>Os seguintes diagramas devem ser modelados:</w:t>
+      </w:r>
+    </w:p>
+    <w:p>
+      <w:pPr>
+        <w:pStyle w:val="PargrafodaLista"/>
+        <w:numPr>
+          <w:ilvl w:val="0"/>
+          <w:numId w:val="4"/>
+        </w:numPr>
+        <w:jc w:val="both"/>
+        <w:rPr>
+          <w:color w:val="000000" w:themeColor="text1"/>
+          <w:lang w:val="pt-BR"/>
+        </w:rPr>
+      </w:pPr>
+      <w:r>
+        <w:rPr>
+          <w:color w:val="000000" w:themeColor="text1"/>
+          <w:lang w:val="pt-BR"/>
+        </w:rPr>
+        <w:t>Diagrama de classes de domínio.</w:t>
+      </w:r>
+    </w:p>
+    <w:p>
+      <w:pPr>
+        <w:pStyle w:val="PargrafodaLista"/>
+        <w:numPr>
+          <w:ilvl w:val="0"/>
+          <w:numId w:val="4"/>
+        </w:numPr>
+        <w:jc w:val="both"/>
+        <w:rPr>
+          <w:color w:val="000000" w:themeColor="text1"/>
+          <w:lang w:val="pt-BR"/>
+        </w:rPr>
+      </w:pPr>
+      <w:r>
+        <w:rPr>
+          <w:color w:val="000000" w:themeColor="text1"/>
+          <w:lang w:val="pt-BR"/>
+        </w:rPr>
+        <w:t xml:space="preserve">Diagrama de classes </w:t>
+      </w:r>
+      <w:r>
+        <w:rPr>
+          <w:color w:val="000000" w:themeColor="text1"/>
+          <w:lang w:val="pt-BR"/>
+        </w:rPr>
+        <w:t>de projeto de cada caso de uso</w:t>
+      </w:r>
+    </w:p>
+    <w:p>
+      <w:pPr>
+        <w:pStyle w:val="PargrafodaLista"/>
+        <w:numPr>
+          <w:ilvl w:val="0"/>
+          <w:numId w:val="4"/>
+        </w:numPr>
+        <w:jc w:val="both"/>
+        <w:rPr>
+          <w:color w:val="000000" w:themeColor="text1"/>
+          <w:lang w:val="pt-BR"/>
+        </w:rPr>
+      </w:pPr>
+      <w:r>
+        <w:rPr>
+          <w:color w:val="000000" w:themeColor="text1"/>
+          <w:lang w:val="pt-BR"/>
+        </w:rPr>
+        <w:lastRenderedPageBreak/>
+        <w:t>Diagrama de sequência (ou comunicação) de cada caso de uso</w:t>
+      </w:r>
+    </w:p>
+    <w:p>
+      <w:pPr>
+        <w:pStyle w:val="PargrafodaLista"/>
+        <w:numPr>
+          <w:ilvl w:val="0"/>
+          <w:numId w:val="4"/>
+        </w:numPr>
+        <w:jc w:val="both"/>
+        <w:rPr>
+          <w:color w:val="000000" w:themeColor="text1"/>
+          <w:lang w:val="pt-BR"/>
+        </w:rPr>
+      </w:pPr>
+      <w:r>
+        <w:rPr>
+          <w:color w:val="000000" w:themeColor="text1"/>
+          <w:lang w:val="pt-BR"/>
+        </w:rPr>
+        <w:t xml:space="preserve">Diagrama de estados para o </w:t>
+      </w:r>
+      <w:r>
+        <w:rPr>
+          <w:color w:val="000000" w:themeColor="text1"/>
+          <w:lang w:val="pt-BR"/>
+        </w:rPr>
+        <w:t>t</w:t>
+      </w:r>
       <w:bookmarkStart w:id="0" w:name="_GoBack"/>
       <w:bookmarkEnd w:id="0"/>
-      <w:proofErr w:type="spellEnd"/>
-    </w:p>
-    <w:p>
-      <w:pPr>
-        <w:jc w:val="both"/>
-        <w:rPr>
-          <w:lang w:val="pt-BR"/>
-        </w:rPr>
-      </w:pPr>
-      <w:r>
-        <w:rPr>
-          <w:lang w:val="pt-BR"/>
-        </w:rPr>
-        <w:t>Atividade 2: Realizar a modelam para implementação de novos requisitos (engenharia direta)</w:t>
-      </w:r>
-    </w:p>
-    <w:p>
-      <w:pPr>
-        <w:jc w:val="both"/>
-        <w:rPr>
-          <w:color w:val="FF0000"/>
-          <w:lang w:val="pt-BR"/>
-        </w:rPr>
-      </w:pPr>
-      <w:r>
-        <w:rPr>
-          <w:color w:val="FF0000"/>
-          <w:lang w:val="pt-BR"/>
-        </w:rPr>
-        <w:t>A definir</w:t>
-      </w:r>
-    </w:p>
-    <w:p>
-      <w:pPr>
-        <w:jc w:val="both"/>
-        <w:rPr>
-          <w:lang w:val="pt-BR"/>
-        </w:rPr>
-      </w:pPr>
-      <w:r>
-        <w:rPr>
+      <w:r>
+        <w:rPr>
+          <w:color w:val="000000" w:themeColor="text1"/>
+          <w:lang w:val="pt-BR"/>
+        </w:rPr>
+        <w:t>ermo</w:t>
+      </w:r>
+      <w:r>
+        <w:rPr>
+          <w:color w:val="000000" w:themeColor="text1"/>
+          <w:lang w:val="pt-BR"/>
+        </w:rPr>
+        <w:t xml:space="preserve"> de estágio e para o convênio.</w:t>
+      </w:r>
+    </w:p>
+    <w:p>
+      <w:pPr>
+        <w:pStyle w:val="PargrafodaLista"/>
+        <w:numPr>
+          <w:ilvl w:val="0"/>
+          <w:numId w:val="4"/>
+        </w:numPr>
+        <w:jc w:val="both"/>
+        <w:rPr>
+          <w:color w:val="000000" w:themeColor="text1"/>
+          <w:lang w:val="pt-BR"/>
+        </w:rPr>
+      </w:pPr>
+      <w:r>
+        <w:rPr>
+          <w:color w:val="000000" w:themeColor="text1"/>
+          <w:lang w:val="pt-BR"/>
+        </w:rPr>
+        <w:t>Diagrama de atividades do processo de negócio.</w:t>
+      </w:r>
+    </w:p>
+    <w:p>
+      <w:pPr>
+        <w:pStyle w:val="PargrafodaLista"/>
+        <w:numPr>
+          <w:ilvl w:val="0"/>
+          <w:numId w:val="4"/>
+        </w:numPr>
+        <w:jc w:val="both"/>
+        <w:rPr>
+          <w:color w:val="000000" w:themeColor="text1"/>
+          <w:lang w:val="pt-BR"/>
+        </w:rPr>
+      </w:pPr>
+      <w:r>
+        <w:rPr>
+          <w:color w:val="000000" w:themeColor="text1"/>
+          <w:lang w:val="pt-BR"/>
+        </w:rPr>
+        <w:t>Diagrama de componentes</w:t>
+      </w:r>
+    </w:p>
+    <w:p>
+      <w:pPr>
+        <w:pStyle w:val="PargrafodaLista"/>
+        <w:numPr>
+          <w:ilvl w:val="0"/>
+          <w:numId w:val="4"/>
+        </w:numPr>
+        <w:jc w:val="both"/>
+        <w:rPr>
+          <w:color w:val="000000" w:themeColor="text1"/>
+          <w:lang w:val="pt-BR"/>
+        </w:rPr>
+      </w:pPr>
+      <w:r>
+        <w:rPr>
+          <w:color w:val="000000" w:themeColor="text1"/>
+          <w:lang w:val="pt-BR"/>
+        </w:rPr>
+        <w:t xml:space="preserve">Diagrama </w:t>
+      </w:r>
+      <w:r>
+        <w:rPr>
+          <w:color w:val="000000" w:themeColor="text1"/>
+          <w:lang w:val="pt-BR"/>
+        </w:rPr>
+        <w:t>de implantação</w:t>
+      </w:r>
+    </w:p>
+    <w:p>
+      <w:pPr>
+        <w:jc w:val="both"/>
+        <w:rPr>
+          <w:b/>
+          <w:lang w:val="pt-BR"/>
+        </w:rPr>
+      </w:pPr>
+      <w:r>
+        <w:rPr>
+          <w:b/>
           <w:lang w:val="pt-BR"/>
         </w:rPr>
         <w:t xml:space="preserve">Atividade 3: Realizar ajustes </w:t>
       </w:r>
       <w:r>
         <w:rPr>
+          <w:b/>
           <w:lang w:val="pt-BR"/>
         </w:rPr>
         <w:t>no sistema atual para melhorar sua estrutura interna, sem alteração de funcionalidade (Refatoração)</w:t>
@@ -564,16 +803,86 @@
       <w:pPr>
         <w:jc w:val="both"/>
         <w:rPr>
-          <w:color w:val="FF0000"/>
-          <w:lang w:val="pt-BR"/>
-        </w:rPr>
-      </w:pPr>
-      <w:r>
-        <w:rPr>
-          <w:color w:val="FF0000"/>
-          <w:lang w:val="pt-BR"/>
-        </w:rPr>
-        <w:t>A definir</w:t>
+          <w:color w:val="000000" w:themeColor="text1"/>
+          <w:lang w:val="pt-BR"/>
+        </w:rPr>
+      </w:pPr>
+      <w:r>
+        <w:rPr>
+          <w:color w:val="000000" w:themeColor="text1"/>
+          <w:lang w:val="pt-BR"/>
+        </w:rPr>
+        <w:t>Informe</w:t>
+      </w:r>
+      <w:r>
+        <w:rPr>
+          <w:color w:val="000000" w:themeColor="text1"/>
+          <w:lang w:val="pt-BR"/>
+        </w:rPr>
+        <w:t xml:space="preserve"> </w:t>
+      </w:r>
+      <w:r>
+        <w:rPr>
+          <w:color w:val="000000" w:themeColor="text1"/>
+          <w:lang w:val="pt-BR"/>
+        </w:rPr>
+        <w:t>quais</w:t>
+      </w:r>
+      <w:r>
+        <w:rPr>
+          <w:color w:val="000000" w:themeColor="text1"/>
+          <w:lang w:val="pt-BR"/>
+        </w:rPr>
+        <w:t xml:space="preserve"> alterações que serão necessárias para partindo do sistema atual (modelado com eng. reversa) </w:t>
+      </w:r>
+      <w:r>
+        <w:rPr>
+          <w:color w:val="000000" w:themeColor="text1"/>
+          <w:lang w:val="pt-BR"/>
+        </w:rPr>
+        <w:t>para chegar ao sistema projetado</w:t>
+      </w:r>
+      <w:r>
+        <w:rPr>
+          <w:color w:val="000000" w:themeColor="text1"/>
+          <w:lang w:val="pt-BR"/>
+        </w:rPr>
+        <w:t xml:space="preserve"> (modelado com eng. direta)</w:t>
+      </w:r>
+      <w:r>
+        <w:rPr>
+          <w:color w:val="000000" w:themeColor="text1"/>
+          <w:lang w:val="pt-BR"/>
+        </w:rPr>
+        <w:t xml:space="preserve">. Quais são estas alterações? Na sua opinião vale </w:t>
+      </w:r>
+      <w:r>
+        <w:rPr>
+          <w:color w:val="000000" w:themeColor="text1"/>
+          <w:lang w:val="pt-BR"/>
+        </w:rPr>
+        <w:t xml:space="preserve">a pena </w:t>
+      </w:r>
+      <w:r>
+        <w:rPr>
+          <w:color w:val="000000" w:themeColor="text1"/>
+          <w:lang w:val="pt-BR"/>
+        </w:rPr>
+        <w:t>aproveitar o sistema atual ou</w:t>
+      </w:r>
+      <w:r>
+        <w:rPr>
+          <w:color w:val="000000" w:themeColor="text1"/>
+          <w:lang w:val="pt-BR"/>
+        </w:rPr>
+        <w:t xml:space="preserve"> seria mais produtivo</w:t>
+      </w:r>
+      <w:r>
+        <w:rPr>
+          <w:color w:val="000000" w:themeColor="text1"/>
+          <w:lang w:val="pt-BR"/>
+        </w:rPr>
+        <w:t xml:space="preserve"> fazer um novo do zero?</w:t>
       </w:r>
     </w:p>
     <w:p>
@@ -730,6 +1039,119 @@
     </w:lvl>
   </w:abstractNum>
   <w:abstractNum w:abstractNumId="1" w15:restartNumberingAfterBreak="0">
+    <w:nsid w:val="0EF73F4D"/>
+    <w:multiLevelType w:val="hybridMultilevel"/>
+    <w:tmpl w:val="5E927F92"/>
+    <w:lvl w:ilvl="0" w:tplc="04090001">
+      <w:start w:val="1"/>
+      <w:numFmt w:val="bullet"/>
+      <w:lvlText w:val=""/>
+      <w:lvlJc w:val="left"/>
+      <w:pPr>
+        <w:ind w:left="720" w:hanging="360"/>
+      </w:pPr>
+      <w:rPr>
+        <w:rFonts w:ascii="Symbol" w:hAnsi="Symbol" w:hint="default"/>
+      </w:rPr>
+    </w:lvl>
+    <w:lvl w:ilvl="1" w:tplc="04090003" w:tentative="1">
+      <w:start w:val="1"/>
+      <w:numFmt w:val="bullet"/>
+      <w:lvlText w:val="o"/>
+      <w:lvlJc w:val="left"/>
+      <w:pPr>
+        <w:ind w:left="1440" w:hanging="360"/>
+      </w:pPr>
+      <w:rPr>
+        <w:rFonts w:ascii="Courier New" w:hAnsi="Courier New" w:cs="Courier New" w:hint="default"/>
+      </w:rPr>
+    </w:lvl>
+    <w:lvl w:ilvl="2" w:tplc="04090005" w:tentative="1">
+      <w:start w:val="1"/>
+      <w:numFmt w:val="bullet"/>
+      <w:lvlText w:val=""/>
+      <w:lvlJc w:val="left"/>
+      <w:pPr>
+        <w:ind w:left="2160" w:hanging="360"/>
+      </w:pPr>
+      <w:rPr>
+        <w:rFonts w:ascii="Wingdings" w:hAnsi="Wingdings" w:hint="default"/>
+      </w:rPr>
+    </w:lvl>
+    <w:lvl w:ilvl="3" w:tplc="04090001" w:tentative="1">
+      <w:start w:val="1"/>
+      <w:numFmt w:val="bullet"/>
+      <w:lvlText w:val=""/>
+      <w:lvlJc w:val="left"/>
+      <w:pPr>
+        <w:ind w:left="2880" w:hanging="360"/>
+      </w:pPr>
+      <w:rPr>
+        <w:rFonts w:ascii="Symbol" w:hAnsi="Symbol" w:hint="default"/>
+      </w:rPr>
+    </w:lvl>
+    <w:lvl w:ilvl="4" w:tplc="04090003" w:tentative="1">
+      <w:start w:val="1"/>
+      <w:numFmt w:val="bullet"/>
+      <w:lvlText w:val="o"/>
+      <w:lvlJc w:val="left"/>
+      <w:pPr>
+        <w:ind w:left="3600" w:hanging="360"/>
+      </w:pPr>
+      <w:rPr>
+        <w:rFonts w:ascii="Courier New" w:hAnsi="Courier New" w:cs="Courier New" w:hint="default"/>
+      </w:rPr>
+    </w:lvl>
+    <w:lvl w:ilvl="5" w:tplc="04090005" w:tentative="1">
+      <w:start w:val="1"/>
+      <w:numFmt w:val="bullet"/>
+      <w:lvlText w:val=""/>
+      <w:lvlJc w:val="left"/>
+      <w:pPr>
+        <w:ind w:left="4320" w:hanging="360"/>
+      </w:pPr>
+      <w:rPr>
+        <w:rFonts w:ascii="Wingdings" w:hAnsi="Wingdings" w:hint="default"/>
+      </w:rPr>
+    </w:lvl>
+    <w:lvl w:ilvl="6" w:tplc="04090001" w:tentative="1">
+      <w:start w:val="1"/>
+      <w:numFmt w:val="bullet"/>
+      <w:lvlText w:val=""/>
+      <w:lvlJc w:val="left"/>
+      <w:pPr>
+        <w:ind w:left="5040" w:hanging="360"/>
+      </w:pPr>
+      <w:rPr>
+        <w:rFonts w:ascii="Symbol" w:hAnsi="Symbol" w:hint="default"/>
+      </w:rPr>
+    </w:lvl>
+    <w:lvl w:ilvl="7" w:tplc="04090003" w:tentative="1">
+      <w:start w:val="1"/>
+      <w:numFmt w:val="bullet"/>
+      <w:lvlText w:val="o"/>
+      <w:lvlJc w:val="left"/>
+      <w:pPr>
+        <w:ind w:left="5760" w:hanging="360"/>
+      </w:pPr>
+      <w:rPr>
+        <w:rFonts w:ascii="Courier New" w:hAnsi="Courier New" w:cs="Courier New" w:hint="default"/>
+      </w:rPr>
+    </w:lvl>
+    <w:lvl w:ilvl="8" w:tplc="04090005" w:tentative="1">
+      <w:start w:val="1"/>
+      <w:numFmt w:val="bullet"/>
+      <w:lvlText w:val=""/>
+      <w:lvlJc w:val="left"/>
+      <w:pPr>
+        <w:ind w:left="6480" w:hanging="360"/>
+      </w:pPr>
+      <w:rPr>
+        <w:rFonts w:ascii="Wingdings" w:hAnsi="Wingdings" w:hint="default"/>
+      </w:rPr>
+    </w:lvl>
+  </w:abstractNum>
+  <w:abstractNum w:abstractNumId="2" w15:restartNumberingAfterBreak="0">
     <w:nsid w:val="112D1CA7"/>
     <w:multiLevelType w:val="hybridMultilevel"/>
     <w:tmpl w:val="DB387472"/>
@@ -815,7 +1237,7 @@
       </w:pPr>
     </w:lvl>
   </w:abstractNum>
-  <w:abstractNum w:abstractNumId="2" w15:restartNumberingAfterBreak="0">
+  <w:abstractNum w:abstractNumId="3" w15:restartNumberingAfterBreak="0">
     <w:nsid w:val="62116604"/>
     <w:multiLevelType w:val="hybridMultilevel"/>
     <w:tmpl w:val="E12C0708"/>
@@ -929,13 +1351,16 @@
     </w:lvl>
   </w:abstractNum>
   <w:num w:numId="1">
-    <w:abstractNumId w:val="1"/>
+    <w:abstractNumId w:val="2"/>
   </w:num>
   <w:num w:numId="2">
-    <w:abstractNumId w:val="2"/>
+    <w:abstractNumId w:val="3"/>
   </w:num>
   <w:num w:numId="3">
     <w:abstractNumId w:val="0"/>
+  </w:num>
+  <w:num w:numId="4">
+    <w:abstractNumId w:val="1"/>
   </w:num>
 </w:numbering>
 </file>

</xml_diff>